<commit_message>
agrego texto a las pantallas
dscribe para que son las pantallas capturadas de glsfish
</commit_message>
<xml_diff>
--- a/doc glasfish.docx
+++ b/doc glasfish.docx
@@ -191,10 +191,7 @@
         </w:drawing>
       </w:r>
     </w:p>
-    <w:p>
-      <w:bookmarkStart w:id="0" w:name="_GoBack"/>
-      <w:bookmarkEnd w:id="0"/>
-    </w:p>
+    <w:p/>
     <w:p>
       <w:r>
         <w:rPr>
@@ -238,6 +235,13 @@
           </wp:inline>
         </w:drawing>
       </w:r>
+    </w:p>
+    <w:p>
+      <w:r>
+        <w:t>Manejo de Glasfish</w:t>
+      </w:r>
+      <w:bookmarkStart w:id="0" w:name="_GoBack"/>
+      <w:bookmarkEnd w:id="0"/>
     </w:p>
     <w:sectPr>
       <w:pgSz w:w="12240" w:h="15840"/>

</xml_diff>

<commit_message>
cANBIO REALIZADO LOCALMENTE PC
ESTE CAMBIO SE REALIZO PARA DEMOSTAR DIDACTICAMENTE DURANTE CLASES
</commit_message>
<xml_diff>
--- a/doc glasfish.docx
+++ b/doc glasfish.docx
@@ -238,7 +238,31 @@
     </w:p>
     <w:p>
       <w:r>
-        <w:t>Manejo de Glasfish</w:t>
+        <w:t xml:space="preserve">Manejo de </w:t>
+      </w:r>
+      <w:proofErr w:type="spellStart"/>
+      <w:r>
+        <w:t>Glasfish</w:t>
+      </w:r>
+      <w:proofErr w:type="spellEnd"/>
+    </w:p>
+    <w:p/>
+    <w:p>
+      <w:r>
+        <w:t xml:space="preserve">Este es un manual para la configuración de </w:t>
+      </w:r>
+      <w:proofErr w:type="spellStart"/>
+      <w:proofErr w:type="gramStart"/>
+      <w:r>
+        <w:t>glasfish</w:t>
+      </w:r>
+      <w:proofErr w:type="spellEnd"/>
+      <w:r>
+        <w:t xml:space="preserve"> …</w:t>
+      </w:r>
+      <w:proofErr w:type="gramEnd"/>
+      <w:r>
+        <w:t>.GENERADO DESDE MI MAQUINA LOCAL</w:t>
       </w:r>
       <w:bookmarkStart w:id="0" w:name="_GoBack"/>
       <w:bookmarkEnd w:id="0"/>

</xml_diff>

<commit_message>
quitamos la ultima linea
quitamos la ultima linea
</commit_message>
<xml_diff>
--- a/doc glasfish.docx
+++ b/doc glasfish.docx
@@ -265,11 +265,7 @@
         <w:t>.GENERADO DESDE MI MAQUINA LOCAL</w:t>
       </w:r>
     </w:p>
-    <w:p/>
     <w:p>
-      <w:r>
-        <w:t>Nuevo cambio para demostrar las versiones del documento</w:t>
-      </w:r>
       <w:bookmarkStart w:id="0" w:name="_GoBack"/>
       <w:bookmarkEnd w:id="0"/>
     </w:p>

</xml_diff>